<commit_message>
start adding UPGMA instructions for workshop 'flu trees
</commit_message>
<xml_diff>
--- a/assets/workshop-materials/329workshopB-instructions.docx
+++ b/assets/workshop-materials/329workshopB-instructions.docx
@@ -3262,41 +3262,15 @@
           <w:sz w:val="24"/>
           <w:szCs w:val="24"/>
         </w:rPr>
-        <w:t xml:space="preserve">Table </w:t>
-      </w:r>
-      <w:r>
-        <w:rPr>
-          <w:rFonts w:ascii="Arial" w:hAnsi="Arial" w:cs="Arial"/>
-          <w:b/>
-          <w:sz w:val="24"/>
-          <w:szCs w:val="24"/>
-        </w:rPr>
-        <w:t>4</w:t>
-      </w:r>
-      <w:r>
-        <w:rPr>
-          <w:rFonts w:ascii="Arial" w:hAnsi="Arial" w:cs="Arial"/>
-          <w:b/>
-          <w:sz w:val="24"/>
-          <w:szCs w:val="24"/>
-        </w:rPr>
-        <w:t xml:space="preserve">. </w:t>
-      </w:r>
-      <w:r>
-        <w:rPr>
-          <w:rFonts w:ascii="Arial" w:hAnsi="Arial" w:cs="Arial"/>
-          <w:sz w:val="24"/>
-          <w:szCs w:val="24"/>
-        </w:rPr>
-        <w:t xml:space="preserve">Hamming distance matrix for the </w:t>
-      </w:r>
-      <w:r>
-        <w:rPr>
-          <w:rFonts w:ascii="Arial" w:hAnsi="Arial" w:cs="Arial"/>
-          <w:sz w:val="24"/>
-          <w:szCs w:val="24"/>
-        </w:rPr>
-        <w:t xml:space="preserve">‘flu </w:t>
+        <w:t xml:space="preserve">Table 4. </w:t>
+      </w:r>
+      <w:r>
+        <w:rPr>
+          <w:rFonts w:ascii="Arial" w:hAnsi="Arial" w:cs="Arial"/>
+          <w:sz w:val="24"/>
+          <w:szCs w:val="24"/>
+        </w:rPr>
+        <w:t xml:space="preserve">Hamming distance matrix for the ‘flu </w:t>
       </w:r>
       <w:r>
         <w:rPr>
@@ -4239,23 +4213,7 @@
           <w:sz w:val="24"/>
           <w:szCs w:val="24"/>
         </w:rPr>
-        <w:t>Hamming distance matrix for the ‘flu viruses in Table 2 (</w:t>
-      </w:r>
-      <w:r>
-        <w:rPr>
-          <w:rFonts w:ascii="Arial" w:hAnsi="Arial" w:cs="Arial"/>
-          <w:sz w:val="24"/>
-          <w:szCs w:val="24"/>
-        </w:rPr>
-        <w:t>C</w:t>
-      </w:r>
-      <w:r>
-        <w:rPr>
-          <w:rFonts w:ascii="Arial" w:hAnsi="Arial" w:cs="Arial"/>
-          <w:sz w:val="24"/>
-          <w:szCs w:val="24"/>
-        </w:rPr>
-        <w:t>)</w:t>
+        <w:t>Hamming distance matrix for the ‘flu viruses in Table 2 (C)</w:t>
       </w:r>
     </w:p>
     <w:tbl>
@@ -4939,49 +4897,15 @@
           <w:sz w:val="24"/>
           <w:szCs w:val="24"/>
         </w:rPr>
-        <w:t xml:space="preserve">Table </w:t>
-      </w:r>
-      <w:r>
-        <w:rPr>
-          <w:rFonts w:ascii="Arial" w:hAnsi="Arial" w:cs="Arial"/>
-          <w:b/>
-          <w:sz w:val="24"/>
-          <w:szCs w:val="24"/>
-        </w:rPr>
-        <w:t>6</w:t>
-      </w:r>
-      <w:r>
-        <w:rPr>
-          <w:rFonts w:ascii="Arial" w:hAnsi="Arial" w:cs="Arial"/>
-          <w:b/>
-          <w:sz w:val="24"/>
-          <w:szCs w:val="24"/>
-        </w:rPr>
-        <w:t xml:space="preserve">. </w:t>
-      </w:r>
-      <w:r>
-        <w:rPr>
-          <w:rFonts w:ascii="Arial" w:hAnsi="Arial" w:cs="Arial"/>
-          <w:sz w:val="24"/>
-          <w:szCs w:val="24"/>
-        </w:rPr>
-        <w:t>Hamming distance matrix for the ‘flu viruses in Table 2 (</w:t>
-      </w:r>
-      <w:r>
-        <w:rPr>
-          <w:rFonts w:ascii="Arial" w:hAnsi="Arial" w:cs="Arial"/>
-          <w:sz w:val="24"/>
-          <w:szCs w:val="24"/>
-        </w:rPr>
-        <w:t>D</w:t>
-      </w:r>
-      <w:r>
-        <w:rPr>
-          <w:rFonts w:ascii="Arial" w:hAnsi="Arial" w:cs="Arial"/>
-          <w:sz w:val="24"/>
-          <w:szCs w:val="24"/>
-        </w:rPr>
-        <w:t>)</w:t>
+        <w:t xml:space="preserve">Table 6. </w:t>
+      </w:r>
+      <w:r>
+        <w:rPr>
+          <w:rFonts w:ascii="Arial" w:hAnsi="Arial" w:cs="Arial"/>
+          <w:sz w:val="24"/>
+          <w:szCs w:val="24"/>
+        </w:rPr>
+        <w:t>Hamming distance matrix for the ‘flu viruses in Table 2 (D)</w:t>
       </w:r>
     </w:p>
     <w:tbl>
@@ -5484,31 +5408,26 @@
           <w:sz w:val="24"/>
           <w:szCs w:val="24"/>
         </w:rPr>
-        <w:t xml:space="preserve">Table 6. </w:t>
-      </w:r>
-      <w:r>
-        <w:rPr>
-          <w:rFonts w:ascii="Arial" w:hAnsi="Arial" w:cs="Arial"/>
-          <w:sz w:val="24"/>
-          <w:szCs w:val="24"/>
-        </w:rPr>
-        <w:t>Hamming distance matrix for the ‘flu viruses in Table 2 (</w:t>
-      </w:r>
-      <w:r>
-        <w:rPr>
-          <w:rFonts w:ascii="Arial" w:hAnsi="Arial" w:cs="Arial"/>
-          <w:sz w:val="24"/>
-          <w:szCs w:val="24"/>
-        </w:rPr>
-        <w:t>E</w:t>
-      </w:r>
-      <w:r>
-        <w:rPr>
-          <w:rFonts w:ascii="Arial" w:hAnsi="Arial" w:cs="Arial"/>
-          <w:sz w:val="24"/>
-          <w:szCs w:val="24"/>
-        </w:rPr>
-        <w:t>)</w:t>
+        <w:t>Table 7</w:t>
+      </w:r>
+      <w:bookmarkStart w:id="0" w:name="_GoBack"/>
+      <w:bookmarkEnd w:id="0"/>
+      <w:r>
+        <w:rPr>
+          <w:rFonts w:ascii="Arial" w:hAnsi="Arial" w:cs="Arial"/>
+          <w:b/>
+          <w:sz w:val="24"/>
+          <w:szCs w:val="24"/>
+        </w:rPr>
+        <w:t xml:space="preserve">. </w:t>
+      </w:r>
+      <w:r>
+        <w:rPr>
+          <w:rFonts w:ascii="Arial" w:hAnsi="Arial" w:cs="Arial"/>
+          <w:sz w:val="24"/>
+          <w:szCs w:val="24"/>
+        </w:rPr>
+        <w:t>Hamming distance matrix for the ‘flu viruses in Table 2 (E)</w:t>
       </w:r>
     </w:p>
     <w:tbl>
@@ -5798,362 +5717,328 @@
           <w:sz w:val="24"/>
           <w:szCs w:val="24"/>
         </w:rPr>
-        <w:t xml:space="preserve"> the </w:t>
-      </w:r>
-      <w:r>
-        <w:rPr>
-          <w:rFonts w:ascii="Arial" w:hAnsi="Arial" w:cs="Arial"/>
-          <w:sz w:val="24"/>
-          <w:szCs w:val="24"/>
-        </w:rPr>
-        <w:t>final version of your</w:t>
-      </w:r>
-      <w:r>
-        <w:rPr>
-          <w:rFonts w:ascii="Arial" w:hAnsi="Arial" w:cs="Arial"/>
-          <w:sz w:val="24"/>
-          <w:szCs w:val="24"/>
-        </w:rPr>
-        <w:t xml:space="preserve"> phylogenetic tree</w:t>
-      </w:r>
-      <w:r>
-        <w:rPr>
-          <w:rFonts w:ascii="Arial" w:hAnsi="Arial" w:cs="Arial"/>
-          <w:sz w:val="24"/>
-          <w:szCs w:val="24"/>
-        </w:rPr>
-        <w:t>, being sure to include branch lengths</w:t>
-      </w:r>
-      <w:r>
-        <w:rPr>
-          <w:rFonts w:ascii="Arial" w:hAnsi="Arial" w:cs="Arial"/>
-          <w:sz w:val="24"/>
-          <w:szCs w:val="24"/>
-        </w:rPr>
-        <w:t xml:space="preserve">. </w:t>
-      </w:r>
-    </w:p>
-    <w:p>
-      <w:pPr>
-        <w:rPr>
-          <w:rFonts w:ascii="Arial" w:hAnsi="Arial" w:cs="Arial"/>
-          <w:b/>
-          <w:sz w:val="24"/>
-          <w:szCs w:val="24"/>
-        </w:rPr>
-      </w:pPr>
-    </w:p>
-    <w:p>
-      <w:pPr>
-        <w:rPr>
-          <w:rFonts w:ascii="Arial" w:hAnsi="Arial" w:cs="Arial"/>
-          <w:b/>
-          <w:sz w:val="24"/>
-          <w:szCs w:val="24"/>
-        </w:rPr>
-      </w:pPr>
-    </w:p>
-    <w:p>
-      <w:pPr>
-        <w:rPr>
-          <w:rFonts w:ascii="Arial" w:hAnsi="Arial" w:cs="Arial"/>
-          <w:b/>
-          <w:sz w:val="24"/>
-          <w:szCs w:val="24"/>
-        </w:rPr>
-      </w:pPr>
-    </w:p>
-    <w:p>
-      <w:pPr>
-        <w:rPr>
-          <w:rFonts w:ascii="Arial" w:hAnsi="Arial" w:cs="Arial"/>
-          <w:b/>
-          <w:sz w:val="24"/>
-          <w:szCs w:val="24"/>
-        </w:rPr>
-      </w:pPr>
-    </w:p>
-    <w:p>
-      <w:pPr>
-        <w:rPr>
-          <w:rFonts w:ascii="Arial" w:hAnsi="Arial" w:cs="Arial"/>
-          <w:b/>
-          <w:sz w:val="24"/>
-          <w:szCs w:val="24"/>
-        </w:rPr>
-      </w:pPr>
-    </w:p>
-    <w:p>
-      <w:pPr>
-        <w:rPr>
-          <w:rFonts w:ascii="Arial" w:hAnsi="Arial" w:cs="Arial"/>
-          <w:b/>
-          <w:sz w:val="24"/>
-          <w:szCs w:val="24"/>
-        </w:rPr>
-      </w:pPr>
-    </w:p>
-    <w:p>
-      <w:pPr>
-        <w:rPr>
-          <w:rFonts w:ascii="Arial" w:hAnsi="Arial" w:cs="Arial"/>
-          <w:b/>
-          <w:sz w:val="24"/>
-          <w:szCs w:val="24"/>
-        </w:rPr>
-      </w:pPr>
-    </w:p>
-    <w:p>
-      <w:pPr>
-        <w:rPr>
-          <w:rFonts w:ascii="Arial" w:hAnsi="Arial" w:cs="Arial"/>
-          <w:b/>
-          <w:sz w:val="24"/>
-          <w:szCs w:val="24"/>
-        </w:rPr>
-      </w:pPr>
-    </w:p>
-    <w:p>
-      <w:pPr>
-        <w:rPr>
-          <w:rFonts w:ascii="Arial" w:hAnsi="Arial" w:cs="Arial"/>
-          <w:b/>
-          <w:sz w:val="24"/>
-          <w:szCs w:val="24"/>
-        </w:rPr>
-      </w:pPr>
-    </w:p>
-    <w:p>
-      <w:pPr>
-        <w:rPr>
-          <w:rFonts w:ascii="Arial" w:hAnsi="Arial" w:cs="Arial"/>
-          <w:b/>
-          <w:sz w:val="24"/>
-          <w:szCs w:val="24"/>
-        </w:rPr>
-      </w:pPr>
-    </w:p>
-    <w:p>
-      <w:pPr>
-        <w:rPr>
-          <w:rFonts w:ascii="Arial" w:hAnsi="Arial" w:cs="Arial"/>
-          <w:b/>
-          <w:sz w:val="24"/>
-          <w:szCs w:val="24"/>
-        </w:rPr>
-      </w:pPr>
-    </w:p>
-    <w:p>
-      <w:pPr>
-        <w:rPr>
-          <w:rFonts w:ascii="Arial" w:hAnsi="Arial" w:cs="Arial"/>
-          <w:b/>
-          <w:sz w:val="24"/>
-          <w:szCs w:val="24"/>
-        </w:rPr>
-      </w:pPr>
-    </w:p>
-    <w:p>
-      <w:pPr>
-        <w:rPr>
-          <w:rFonts w:ascii="Arial" w:hAnsi="Arial" w:cs="Arial"/>
-          <w:b/>
-          <w:sz w:val="24"/>
-          <w:szCs w:val="24"/>
-        </w:rPr>
-      </w:pPr>
-    </w:p>
-    <w:p>
-      <w:pPr>
-        <w:rPr>
-          <w:rFonts w:ascii="Arial" w:hAnsi="Arial" w:cs="Arial"/>
-          <w:b/>
-          <w:sz w:val="24"/>
-          <w:szCs w:val="24"/>
-        </w:rPr>
-      </w:pPr>
-    </w:p>
-    <w:p>
-      <w:pPr>
-        <w:rPr>
-          <w:rFonts w:ascii="Arial" w:hAnsi="Arial" w:cs="Arial"/>
-          <w:b/>
-          <w:sz w:val="24"/>
-          <w:szCs w:val="24"/>
-        </w:rPr>
-      </w:pPr>
-    </w:p>
-    <w:p>
-      <w:pPr>
-        <w:rPr>
-          <w:rFonts w:ascii="Arial" w:hAnsi="Arial" w:cs="Arial"/>
-          <w:b/>
-          <w:sz w:val="24"/>
-          <w:szCs w:val="24"/>
-        </w:rPr>
-      </w:pPr>
-    </w:p>
-    <w:p>
-      <w:pPr>
-        <w:rPr>
-          <w:rFonts w:ascii="Arial" w:hAnsi="Arial" w:cs="Arial"/>
-          <w:b/>
-          <w:sz w:val="24"/>
-          <w:szCs w:val="24"/>
-        </w:rPr>
-      </w:pPr>
-    </w:p>
-    <w:p>
-      <w:pPr>
-        <w:rPr>
-          <w:rFonts w:ascii="Arial" w:hAnsi="Arial" w:cs="Arial"/>
-          <w:b/>
-          <w:sz w:val="24"/>
-          <w:szCs w:val="24"/>
-        </w:rPr>
-      </w:pPr>
-    </w:p>
-    <w:p>
-      <w:pPr>
-        <w:rPr>
-          <w:rFonts w:ascii="Arial" w:hAnsi="Arial" w:cs="Arial"/>
-          <w:b/>
-          <w:sz w:val="24"/>
-          <w:szCs w:val="24"/>
-        </w:rPr>
-      </w:pPr>
-    </w:p>
-    <w:p>
-      <w:pPr>
-        <w:rPr>
-          <w:rFonts w:ascii="Arial" w:hAnsi="Arial" w:cs="Arial"/>
-          <w:b/>
-          <w:sz w:val="24"/>
-          <w:szCs w:val="24"/>
-        </w:rPr>
-      </w:pPr>
-    </w:p>
-    <w:p>
-      <w:pPr>
-        <w:rPr>
-          <w:rFonts w:ascii="Arial" w:hAnsi="Arial" w:cs="Arial"/>
-          <w:b/>
-          <w:sz w:val="24"/>
-          <w:szCs w:val="24"/>
-        </w:rPr>
-      </w:pPr>
-    </w:p>
-    <w:p>
-      <w:pPr>
-        <w:rPr>
-          <w:rFonts w:ascii="Arial" w:hAnsi="Arial" w:cs="Arial"/>
-          <w:b/>
-          <w:sz w:val="24"/>
-          <w:szCs w:val="24"/>
-        </w:rPr>
-      </w:pPr>
-    </w:p>
-    <w:p>
-      <w:pPr>
-        <w:rPr>
-          <w:rFonts w:ascii="Arial" w:hAnsi="Arial" w:cs="Arial"/>
-          <w:b/>
-          <w:sz w:val="24"/>
-          <w:szCs w:val="24"/>
-        </w:rPr>
-      </w:pPr>
-    </w:p>
-    <w:p>
-      <w:pPr>
-        <w:rPr>
-          <w:rFonts w:ascii="Arial" w:hAnsi="Arial" w:cs="Arial"/>
-          <w:b/>
-          <w:sz w:val="24"/>
-          <w:szCs w:val="24"/>
-        </w:rPr>
-      </w:pPr>
-    </w:p>
-    <w:p>
-      <w:pPr>
-        <w:rPr>
-          <w:rFonts w:ascii="Arial" w:hAnsi="Arial" w:cs="Arial"/>
-          <w:b/>
-          <w:sz w:val="24"/>
-          <w:szCs w:val="24"/>
-        </w:rPr>
-      </w:pPr>
-    </w:p>
-    <w:p>
-      <w:pPr>
-        <w:rPr>
-          <w:rFonts w:ascii="Arial" w:hAnsi="Arial" w:cs="Arial"/>
-          <w:b/>
-          <w:sz w:val="24"/>
-          <w:szCs w:val="24"/>
-        </w:rPr>
-      </w:pPr>
-    </w:p>
-    <w:p>
-      <w:pPr>
-        <w:rPr>
-          <w:rFonts w:ascii="Arial" w:hAnsi="Arial" w:cs="Arial"/>
-          <w:b/>
-          <w:sz w:val="24"/>
-          <w:szCs w:val="24"/>
-        </w:rPr>
-      </w:pPr>
-    </w:p>
-    <w:p>
-      <w:pPr>
-        <w:rPr>
-          <w:rFonts w:ascii="Arial" w:hAnsi="Arial" w:cs="Arial"/>
-          <w:b/>
-          <w:sz w:val="24"/>
-          <w:szCs w:val="24"/>
-        </w:rPr>
-      </w:pPr>
-    </w:p>
-    <w:p>
-      <w:pPr>
-        <w:rPr>
-          <w:rFonts w:ascii="Arial" w:hAnsi="Arial" w:cs="Arial"/>
-          <w:b/>
-          <w:sz w:val="24"/>
-          <w:szCs w:val="24"/>
-        </w:rPr>
-      </w:pPr>
-    </w:p>
-    <w:p>
-      <w:pPr>
-        <w:rPr>
-          <w:rFonts w:ascii="Arial" w:hAnsi="Arial" w:cs="Arial"/>
-          <w:b/>
-          <w:sz w:val="24"/>
-          <w:szCs w:val="24"/>
-        </w:rPr>
-      </w:pPr>
-    </w:p>
-    <w:p>
-      <w:pPr>
-        <w:rPr>
-          <w:rFonts w:ascii="Arial" w:hAnsi="Arial" w:cs="Arial"/>
-          <w:b/>
-          <w:sz w:val="24"/>
-          <w:szCs w:val="24"/>
-        </w:rPr>
-      </w:pPr>
-    </w:p>
-    <w:p>
-      <w:pPr>
-        <w:rPr>
-          <w:rFonts w:ascii="Arial" w:hAnsi="Arial" w:cs="Arial"/>
-          <w:b/>
-          <w:sz w:val="24"/>
-          <w:szCs w:val="24"/>
-        </w:rPr>
-      </w:pPr>
-      <w:bookmarkStart w:id="0" w:name="_GoBack"/>
-      <w:bookmarkEnd w:id="0"/>
+        <w:t xml:space="preserve"> the final version of your phylogenetic tree, being sure to include branch lengths. </w:t>
+      </w:r>
+    </w:p>
+    <w:p>
+      <w:pPr>
+        <w:rPr>
+          <w:rFonts w:ascii="Arial" w:hAnsi="Arial" w:cs="Arial"/>
+          <w:b/>
+          <w:sz w:val="24"/>
+          <w:szCs w:val="24"/>
+        </w:rPr>
+      </w:pPr>
+    </w:p>
+    <w:p>
+      <w:pPr>
+        <w:rPr>
+          <w:rFonts w:ascii="Arial" w:hAnsi="Arial" w:cs="Arial"/>
+          <w:b/>
+          <w:sz w:val="24"/>
+          <w:szCs w:val="24"/>
+        </w:rPr>
+      </w:pPr>
+    </w:p>
+    <w:p>
+      <w:pPr>
+        <w:rPr>
+          <w:rFonts w:ascii="Arial" w:hAnsi="Arial" w:cs="Arial"/>
+          <w:b/>
+          <w:sz w:val="24"/>
+          <w:szCs w:val="24"/>
+        </w:rPr>
+      </w:pPr>
+    </w:p>
+    <w:p>
+      <w:pPr>
+        <w:rPr>
+          <w:rFonts w:ascii="Arial" w:hAnsi="Arial" w:cs="Arial"/>
+          <w:b/>
+          <w:sz w:val="24"/>
+          <w:szCs w:val="24"/>
+        </w:rPr>
+      </w:pPr>
+    </w:p>
+    <w:p>
+      <w:pPr>
+        <w:rPr>
+          <w:rFonts w:ascii="Arial" w:hAnsi="Arial" w:cs="Arial"/>
+          <w:b/>
+          <w:sz w:val="24"/>
+          <w:szCs w:val="24"/>
+        </w:rPr>
+      </w:pPr>
+    </w:p>
+    <w:p>
+      <w:pPr>
+        <w:rPr>
+          <w:rFonts w:ascii="Arial" w:hAnsi="Arial" w:cs="Arial"/>
+          <w:b/>
+          <w:sz w:val="24"/>
+          <w:szCs w:val="24"/>
+        </w:rPr>
+      </w:pPr>
+    </w:p>
+    <w:p>
+      <w:pPr>
+        <w:rPr>
+          <w:rFonts w:ascii="Arial" w:hAnsi="Arial" w:cs="Arial"/>
+          <w:b/>
+          <w:sz w:val="24"/>
+          <w:szCs w:val="24"/>
+        </w:rPr>
+      </w:pPr>
+    </w:p>
+    <w:p>
+      <w:pPr>
+        <w:rPr>
+          <w:rFonts w:ascii="Arial" w:hAnsi="Arial" w:cs="Arial"/>
+          <w:b/>
+          <w:sz w:val="24"/>
+          <w:szCs w:val="24"/>
+        </w:rPr>
+      </w:pPr>
+    </w:p>
+    <w:p>
+      <w:pPr>
+        <w:rPr>
+          <w:rFonts w:ascii="Arial" w:hAnsi="Arial" w:cs="Arial"/>
+          <w:b/>
+          <w:sz w:val="24"/>
+          <w:szCs w:val="24"/>
+        </w:rPr>
+      </w:pPr>
+    </w:p>
+    <w:p>
+      <w:pPr>
+        <w:rPr>
+          <w:rFonts w:ascii="Arial" w:hAnsi="Arial" w:cs="Arial"/>
+          <w:b/>
+          <w:sz w:val="24"/>
+          <w:szCs w:val="24"/>
+        </w:rPr>
+      </w:pPr>
+    </w:p>
+    <w:p>
+      <w:pPr>
+        <w:rPr>
+          <w:rFonts w:ascii="Arial" w:hAnsi="Arial" w:cs="Arial"/>
+          <w:b/>
+          <w:sz w:val="24"/>
+          <w:szCs w:val="24"/>
+        </w:rPr>
+      </w:pPr>
+    </w:p>
+    <w:p>
+      <w:pPr>
+        <w:rPr>
+          <w:rFonts w:ascii="Arial" w:hAnsi="Arial" w:cs="Arial"/>
+          <w:b/>
+          <w:sz w:val="24"/>
+          <w:szCs w:val="24"/>
+        </w:rPr>
+      </w:pPr>
+    </w:p>
+    <w:p>
+      <w:pPr>
+        <w:rPr>
+          <w:rFonts w:ascii="Arial" w:hAnsi="Arial" w:cs="Arial"/>
+          <w:b/>
+          <w:sz w:val="24"/>
+          <w:szCs w:val="24"/>
+        </w:rPr>
+      </w:pPr>
+    </w:p>
+    <w:p>
+      <w:pPr>
+        <w:rPr>
+          <w:rFonts w:ascii="Arial" w:hAnsi="Arial" w:cs="Arial"/>
+          <w:b/>
+          <w:sz w:val="24"/>
+          <w:szCs w:val="24"/>
+        </w:rPr>
+      </w:pPr>
+    </w:p>
+    <w:p>
+      <w:pPr>
+        <w:rPr>
+          <w:rFonts w:ascii="Arial" w:hAnsi="Arial" w:cs="Arial"/>
+          <w:b/>
+          <w:sz w:val="24"/>
+          <w:szCs w:val="24"/>
+        </w:rPr>
+      </w:pPr>
+    </w:p>
+    <w:p>
+      <w:pPr>
+        <w:rPr>
+          <w:rFonts w:ascii="Arial" w:hAnsi="Arial" w:cs="Arial"/>
+          <w:b/>
+          <w:sz w:val="24"/>
+          <w:szCs w:val="24"/>
+        </w:rPr>
+      </w:pPr>
+    </w:p>
+    <w:p>
+      <w:pPr>
+        <w:rPr>
+          <w:rFonts w:ascii="Arial" w:hAnsi="Arial" w:cs="Arial"/>
+          <w:b/>
+          <w:sz w:val="24"/>
+          <w:szCs w:val="24"/>
+        </w:rPr>
+      </w:pPr>
+    </w:p>
+    <w:p>
+      <w:pPr>
+        <w:rPr>
+          <w:rFonts w:ascii="Arial" w:hAnsi="Arial" w:cs="Arial"/>
+          <w:b/>
+          <w:sz w:val="24"/>
+          <w:szCs w:val="24"/>
+        </w:rPr>
+      </w:pPr>
+    </w:p>
+    <w:p>
+      <w:pPr>
+        <w:rPr>
+          <w:rFonts w:ascii="Arial" w:hAnsi="Arial" w:cs="Arial"/>
+          <w:b/>
+          <w:sz w:val="24"/>
+          <w:szCs w:val="24"/>
+        </w:rPr>
+      </w:pPr>
+    </w:p>
+    <w:p>
+      <w:pPr>
+        <w:rPr>
+          <w:rFonts w:ascii="Arial" w:hAnsi="Arial" w:cs="Arial"/>
+          <w:b/>
+          <w:sz w:val="24"/>
+          <w:szCs w:val="24"/>
+        </w:rPr>
+      </w:pPr>
+    </w:p>
+    <w:p>
+      <w:pPr>
+        <w:rPr>
+          <w:rFonts w:ascii="Arial" w:hAnsi="Arial" w:cs="Arial"/>
+          <w:b/>
+          <w:sz w:val="24"/>
+          <w:szCs w:val="24"/>
+        </w:rPr>
+      </w:pPr>
+    </w:p>
+    <w:p>
+      <w:pPr>
+        <w:rPr>
+          <w:rFonts w:ascii="Arial" w:hAnsi="Arial" w:cs="Arial"/>
+          <w:b/>
+          <w:sz w:val="24"/>
+          <w:szCs w:val="24"/>
+        </w:rPr>
+      </w:pPr>
+    </w:p>
+    <w:p>
+      <w:pPr>
+        <w:rPr>
+          <w:rFonts w:ascii="Arial" w:hAnsi="Arial" w:cs="Arial"/>
+          <w:b/>
+          <w:sz w:val="24"/>
+          <w:szCs w:val="24"/>
+        </w:rPr>
+      </w:pPr>
+    </w:p>
+    <w:p>
+      <w:pPr>
+        <w:rPr>
+          <w:rFonts w:ascii="Arial" w:hAnsi="Arial" w:cs="Arial"/>
+          <w:b/>
+          <w:sz w:val="24"/>
+          <w:szCs w:val="24"/>
+        </w:rPr>
+      </w:pPr>
+    </w:p>
+    <w:p>
+      <w:pPr>
+        <w:rPr>
+          <w:rFonts w:ascii="Arial" w:hAnsi="Arial" w:cs="Arial"/>
+          <w:b/>
+          <w:sz w:val="24"/>
+          <w:szCs w:val="24"/>
+        </w:rPr>
+      </w:pPr>
+    </w:p>
+    <w:p>
+      <w:pPr>
+        <w:rPr>
+          <w:rFonts w:ascii="Arial" w:hAnsi="Arial" w:cs="Arial"/>
+          <w:b/>
+          <w:sz w:val="24"/>
+          <w:szCs w:val="24"/>
+        </w:rPr>
+      </w:pPr>
+    </w:p>
+    <w:p>
+      <w:pPr>
+        <w:rPr>
+          <w:rFonts w:ascii="Arial" w:hAnsi="Arial" w:cs="Arial"/>
+          <w:b/>
+          <w:sz w:val="24"/>
+          <w:szCs w:val="24"/>
+        </w:rPr>
+      </w:pPr>
+    </w:p>
+    <w:p>
+      <w:pPr>
+        <w:rPr>
+          <w:rFonts w:ascii="Arial" w:hAnsi="Arial" w:cs="Arial"/>
+          <w:b/>
+          <w:sz w:val="24"/>
+          <w:szCs w:val="24"/>
+        </w:rPr>
+      </w:pPr>
+    </w:p>
+    <w:p>
+      <w:pPr>
+        <w:rPr>
+          <w:rFonts w:ascii="Arial" w:hAnsi="Arial" w:cs="Arial"/>
+          <w:b/>
+          <w:sz w:val="24"/>
+          <w:szCs w:val="24"/>
+        </w:rPr>
+      </w:pPr>
+    </w:p>
+    <w:p>
+      <w:pPr>
+        <w:rPr>
+          <w:rFonts w:ascii="Arial" w:hAnsi="Arial" w:cs="Arial"/>
+          <w:b/>
+          <w:sz w:val="24"/>
+          <w:szCs w:val="24"/>
+        </w:rPr>
+      </w:pPr>
+    </w:p>
+    <w:p>
+      <w:pPr>
+        <w:rPr>
+          <w:rFonts w:ascii="Arial" w:hAnsi="Arial" w:cs="Arial"/>
+          <w:b/>
+          <w:sz w:val="24"/>
+          <w:szCs w:val="24"/>
+        </w:rPr>
+      </w:pPr>
+    </w:p>
+    <w:p>
+      <w:pPr>
+        <w:rPr>
+          <w:rFonts w:ascii="Arial" w:hAnsi="Arial" w:cs="Arial"/>
+          <w:b/>
+          <w:sz w:val="24"/>
+          <w:szCs w:val="24"/>
+        </w:rPr>
+      </w:pPr>
     </w:p>
     <w:sectPr>
       <w:pgSz w:w="11906" w:h="16838"/>
@@ -6982,7 +6867,7 @@
 </file>
 
 <file path=customXml/itemProps1.xml><?xml version="1.0" encoding="utf-8"?>
-<ds:datastoreItem xmlns:ds="http://schemas.openxmlformats.org/officeDocument/2006/customXml" ds:itemID="{F75102D7-EB1A-4F0A-9AFB-24108A9621CC}">
+<ds:datastoreItem xmlns:ds="http://schemas.openxmlformats.org/officeDocument/2006/customXml" ds:itemID="{AAC2238C-1F46-4F7E-B7DB-E274CE7B7D4E}">
   <ds:schemaRefs>
     <ds:schemaRef ds:uri="http://schemas.openxmlformats.org/officeDocument/2006/bibliography"/>
   </ds:schemaRefs>

</xml_diff>